<commit_message>
Key vaults and secrets
</commit_message>
<xml_diff>
--- a/Azure Training.docx
+++ b/Azure Training.docx
@@ -1095,10 +1095,69 @@
         <w:t>)</w:t>
       </w:r>
     </w:p>
-    <w:p>
-      <w:pPr>
-        <w:pStyle w:val="ListParagraph"/>
-      </w:pPr>
+    <w:p/>
+    <w:p>
+      <w:r>
+        <w:t>14</w:t>
+      </w:r>
+      <w:r>
+        <w:rPr>
+          <w:vertAlign w:val="superscript"/>
+        </w:rPr>
+        <w:t>th</w:t>
+      </w:r>
+      <w:r>
+        <w:t xml:space="preserve"> July:</w:t>
+      </w:r>
+    </w:p>
+    <w:p>
+      <w:r>
+        <w:t>Azure Key vaults: access policy – add users</w:t>
+      </w:r>
+      <w:r>
+        <w:br/>
+      </w:r>
+      <w:proofErr w:type="gramStart"/>
+      <w:r>
+        <w:t>install .Identity</w:t>
+      </w:r>
+      <w:proofErr w:type="gramEnd"/>
+      <w:r>
+        <w:t xml:space="preserve"> in web </w:t>
+      </w:r>
+      <w:proofErr w:type="spellStart"/>
+      <w:r>
+        <w:t>api</w:t>
+      </w:r>
+      <w:proofErr w:type="spellEnd"/>
+    </w:p>
+    <w:p>
+      <w:r>
+        <w:rPr>
+          <w:rFonts w:ascii="Segoe UI" w:hAnsi="Segoe UI" w:cs="Segoe UI"/>
+          <w:sz w:val="21"/>
+          <w:szCs w:val="21"/>
+          <w:shd w:val="clear" w:color="auto" w:fill="FFFFFF"/>
+        </w:rPr>
+        <w:t>4VJiArJGcVctXEHvLvvuDQxNBO1zO4lCGI9fAVT0qYqzbAI4TaCRJQQJ99BGACAAAAAcnkJUAAASAZDO2kIx</w:t>
+      </w:r>
+    </w:p>
+    <w:p>
+      <w:r>
+        <w:t>Steps:</w:t>
+      </w:r>
+    </w:p>
+    <w:p>
+      <w:pPr>
+        <w:pStyle w:val="ListParagraph"/>
+        <w:numPr>
+          <w:ilvl w:val="0"/>
+          <w:numId w:val="11"/>
+        </w:numPr>
+      </w:pPr>
+      <w:r>
+        <w:t>Create key vault under your resource group.</w:t>
+      </w:r>
     </w:p>
     <w:sectPr>
       <w:footerReference w:type="default" r:id="rId7"/>
@@ -1803,6 +1862,95 @@
     </w:lvl>
   </w:abstractNum>
   <w:abstractNum w:abstractNumId="8" w15:restartNumberingAfterBreak="0">
+    <w:nsid w:val="53BA525E"/>
+    <w:multiLevelType w:val="hybridMultilevel"/>
+    <w:tmpl w:val="E5FCAD48"/>
+    <w:lvl w:ilvl="0" w:tplc="0809000F">
+      <w:start w:val="1"/>
+      <w:numFmt w:val="decimal"/>
+      <w:lvlText w:val="%1."/>
+      <w:lvlJc w:val="left"/>
+      <w:pPr>
+        <w:ind w:left="720" w:hanging="360"/>
+      </w:pPr>
+      <w:rPr>
+        <w:rFonts w:hint="default"/>
+      </w:rPr>
+    </w:lvl>
+    <w:lvl w:ilvl="1" w:tplc="08090019" w:tentative="1">
+      <w:start w:val="1"/>
+      <w:numFmt w:val="lowerLetter"/>
+      <w:lvlText w:val="%2."/>
+      <w:lvlJc w:val="left"/>
+      <w:pPr>
+        <w:ind w:left="1440" w:hanging="360"/>
+      </w:pPr>
+    </w:lvl>
+    <w:lvl w:ilvl="2" w:tplc="0809001B" w:tentative="1">
+      <w:start w:val="1"/>
+      <w:numFmt w:val="lowerRoman"/>
+      <w:lvlText w:val="%3."/>
+      <w:lvlJc w:val="right"/>
+      <w:pPr>
+        <w:ind w:left="2160" w:hanging="180"/>
+      </w:pPr>
+    </w:lvl>
+    <w:lvl w:ilvl="3" w:tplc="0809000F" w:tentative="1">
+      <w:start w:val="1"/>
+      <w:numFmt w:val="decimal"/>
+      <w:lvlText w:val="%4."/>
+      <w:lvlJc w:val="left"/>
+      <w:pPr>
+        <w:ind w:left="2880" w:hanging="360"/>
+      </w:pPr>
+    </w:lvl>
+    <w:lvl w:ilvl="4" w:tplc="08090019" w:tentative="1">
+      <w:start w:val="1"/>
+      <w:numFmt w:val="lowerLetter"/>
+      <w:lvlText w:val="%5."/>
+      <w:lvlJc w:val="left"/>
+      <w:pPr>
+        <w:ind w:left="3600" w:hanging="360"/>
+      </w:pPr>
+    </w:lvl>
+    <w:lvl w:ilvl="5" w:tplc="0809001B" w:tentative="1">
+      <w:start w:val="1"/>
+      <w:numFmt w:val="lowerRoman"/>
+      <w:lvlText w:val="%6."/>
+      <w:lvlJc w:val="right"/>
+      <w:pPr>
+        <w:ind w:left="4320" w:hanging="180"/>
+      </w:pPr>
+    </w:lvl>
+    <w:lvl w:ilvl="6" w:tplc="0809000F" w:tentative="1">
+      <w:start w:val="1"/>
+      <w:numFmt w:val="decimal"/>
+      <w:lvlText w:val="%7."/>
+      <w:lvlJc w:val="left"/>
+      <w:pPr>
+        <w:ind w:left="5040" w:hanging="360"/>
+      </w:pPr>
+    </w:lvl>
+    <w:lvl w:ilvl="7" w:tplc="08090019" w:tentative="1">
+      <w:start w:val="1"/>
+      <w:numFmt w:val="lowerLetter"/>
+      <w:lvlText w:val="%8."/>
+      <w:lvlJc w:val="left"/>
+      <w:pPr>
+        <w:ind w:left="5760" w:hanging="360"/>
+      </w:pPr>
+    </w:lvl>
+    <w:lvl w:ilvl="8" w:tplc="0809001B" w:tentative="1">
+      <w:start w:val="1"/>
+      <w:numFmt w:val="lowerRoman"/>
+      <w:lvlText w:val="%9."/>
+      <w:lvlJc w:val="right"/>
+      <w:pPr>
+        <w:ind w:left="6480" w:hanging="180"/>
+      </w:pPr>
+    </w:lvl>
+  </w:abstractNum>
+  <w:abstractNum w:abstractNumId="9" w15:restartNumberingAfterBreak="0">
     <w:nsid w:val="68AB4355"/>
     <w:multiLevelType w:val="hybridMultilevel"/>
     <w:tmpl w:val="0B203272"/>
@@ -1895,7 +2043,7 @@
       </w:pPr>
     </w:lvl>
   </w:abstractNum>
-  <w:abstractNum w:abstractNumId="9" w15:restartNumberingAfterBreak="0">
+  <w:abstractNum w:abstractNumId="10" w15:restartNumberingAfterBreak="0">
     <w:nsid w:val="696E5C45"/>
     <w:multiLevelType w:val="hybridMultilevel"/>
     <w:tmpl w:val="CFCEB75A"/>
@@ -1994,7 +2142,7 @@
     <w:abstractNumId w:val="6"/>
   </w:num>
   <w:num w:numId="4" w16cid:durableId="565072078">
-    <w:abstractNumId w:val="8"/>
+    <w:abstractNumId w:val="9"/>
   </w:num>
   <w:num w:numId="5" w16cid:durableId="32120718">
     <w:abstractNumId w:val="5"/>
@@ -2006,13 +2154,16 @@
     <w:abstractNumId w:val="7"/>
   </w:num>
   <w:num w:numId="8" w16cid:durableId="1582181127">
-    <w:abstractNumId w:val="9"/>
+    <w:abstractNumId w:val="10"/>
   </w:num>
   <w:num w:numId="9" w16cid:durableId="64113755">
     <w:abstractNumId w:val="3"/>
   </w:num>
   <w:num w:numId="10" w16cid:durableId="1537348806">
     <w:abstractNumId w:val="4"/>
+  </w:num>
+  <w:num w:numId="11" w16cid:durableId="938371678">
+    <w:abstractNumId w:val="8"/>
   </w:num>
 </w:numbering>
 </file>

</xml_diff>